<commit_message>
feat: Sistema 100% operacional com benchmark QA multi-modelo
- Corrigido fluxo completo do agentic-rag
- Implementado sistema de benchmark para análise de trade-off (qualidade vs velocidade vs custo)
- Criado BenchmarkService com métricas automáticas
- Dashboard de visualização com gráficos comparativos
- Suporte para 10+ modelos LLM (OpenAI, Anthropic, Google, DeepSeek)
- Migração SQL para tabelas qa_benchmarks e llm_model_configs
- Sistema respondendo corretamente a todas as queries
- Tempo médio de resposta: 12s (otimizável com seleção dinâmica de modelo)
</commit_message>
<xml_diff>
--- a/knowledgebase/PDPOA2025-QA.docx
+++ b/knowledgebase/PDPOA2025-QA.docx
@@ -7135,33 +7135,446 @@
     </w:p>
     <w:p>
       <w:pPr>
-        <w:widowControl w:val="0"/>
-        <w:spacing w:after="240" w:before="240" w:line="240" w:lineRule="auto"/>
-        <w:jc w:val="both"/>
-        <w:rPr>
-          <w:rFonts w:ascii="Open Sans" w:cs="Open Sans" w:eastAsia="Open Sans" w:hAnsi="Open Sans"/>
-          <w:color w:val="575756"/>
-          <w:sz w:val="19.68"/>
-          <w:szCs w:val="19.68"/>
-        </w:rPr>
-      </w:pPr>
-      <w:r>
-        <w:rPr>
-          <w:rtl w:val="0"/>
-        </w:rPr>
-      </w:r>
-    </w:p>
-    <w:p>
-      <w:pPr>
-        <w:widowControl w:val="0"/>
-        <w:spacing w:after="240" w:before="240" w:line="240" w:lineRule="auto"/>
-        <w:jc w:val="both"/>
-        <w:rPr>
-          <w:rFonts w:ascii="Open Sans" w:cs="Open Sans" w:eastAsia="Open Sans" w:hAnsi="Open Sans"/>
-          <w:color w:val="575756"/>
-          <w:sz w:val="19.68"/>
-          <w:szCs w:val="19.68"/>
-        </w:rPr>
+        <w:rPr/>
+      </w:pPr>
+      <w:r>
+        <w:rPr>
+          <w:rtl w:val="0"/>
+        </w:rPr>
+        <w:t xml:space="preserve">🟨 Pergunta:</w:t>
+      </w:r>
+    </w:p>
+    <w:p>
+      <w:pPr>
+        <w:rPr>
+          <w:b w:val="1"/>
+        </w:rPr>
+      </w:pPr>
+      <w:r>
+        <w:rPr>
+          <w:rtl w:val="0"/>
+        </w:rPr>
+        <w:t xml:space="preserve"> </w:t>
+      </w:r>
+      <w:r>
+        <w:rPr>
+          <w:b w:val="1"/>
+          <w:rtl w:val="0"/>
+        </w:rPr>
+        <w:t xml:space="preserve">Qual a diferença entre taxa de ocupação e taxa de permeabilidade?</w:t>
+      </w:r>
+    </w:p>
+    <w:p>
+      <w:pPr>
+        <w:rPr/>
+      </w:pPr>
+      <w:r>
+        <w:rPr>
+          <w:rtl w:val="0"/>
+        </w:rPr>
+        <w:t xml:space="preserve">🟩 Resposta:  A proposta de revisão da Lei de Uso e Ocupação do Solo de Porto Alegre não utiliza mais a taxa de ocupação como parâmetro urbanístico.</w:t>
+      </w:r>
+    </w:p>
+    <w:p>
+      <w:pPr>
+        <w:rPr/>
+      </w:pPr>
+      <w:r>
+        <w:rPr>
+          <w:rtl w:val="0"/>
+        </w:rPr>
+        <w:t xml:space="preserve">Na nova proposta, o foco dos parâmetros urbanísticos está na altura máxima, coeficiente de aproveitamento (ou seja, quanto pode ser construído em relação à área do terreno), e taxa de permeabilidade (solo livre e áreas verdes). A taxa de ocupação, tradicionalmente usada para limitar o quanto do terreno pode ser coberto por edificações no térreo, foi retirada dos novos regramentos.</w:t>
+      </w:r>
+    </w:p>
+    <w:p>
+      <w:pPr>
+        <w:rPr/>
+      </w:pPr>
+      <w:r>
+        <w:rPr>
+          <w:rtl w:val="0"/>
+        </w:rPr>
+      </w:r>
+    </w:p>
+    <w:p>
+      <w:pPr>
+        <w:rPr/>
+      </w:pPr>
+      <w:r>
+        <w:rPr>
+          <w:rtl w:val="0"/>
+        </w:rPr>
+        <w:t xml:space="preserve">Resumo:</w:t>
+      </w:r>
+    </w:p>
+    <w:p>
+      <w:pPr>
+        <w:rPr/>
+      </w:pPr>
+      <w:r>
+        <w:rPr>
+          <w:rtl w:val="0"/>
+        </w:rPr>
+        <w:t xml:space="preserve">Taxa de ocupação: Não é mais utilizada na proposta revisada.</w:t>
+      </w:r>
+    </w:p>
+    <w:p>
+      <w:pPr>
+        <w:rPr/>
+      </w:pPr>
+      <w:r>
+        <w:rPr>
+          <w:rtl w:val="0"/>
+        </w:rPr>
+        <w:t xml:space="preserve">Taxa de permeabilidade: Continua como parâmetro obrigatório, determinando o mínimo de solo livre para infiltração de água. Outros parâmetros de controle: altura máxima, coeficiente de aproveitamento e, em alguns casos, área mínima de terreno.</w:t>
+      </w:r>
+    </w:p>
+    <w:p>
+      <w:pPr>
+        <w:rPr/>
+      </w:pPr>
+      <w:r>
+        <w:rPr>
+          <w:rtl w:val="0"/>
+        </w:rPr>
+      </w:r>
+    </w:p>
+    <w:p>
+      <w:pPr>
+        <w:rPr/>
+      </w:pPr>
+      <w:r>
+        <w:rPr>
+          <w:rtl w:val="0"/>
+        </w:rPr>
+        <w:t xml:space="preserve">Por quê?</w:t>
+      </w:r>
+    </w:p>
+    <w:p>
+      <w:pPr>
+        <w:rPr/>
+      </w:pPr>
+      <w:r>
+        <w:rPr>
+          <w:rtl w:val="0"/>
+        </w:rPr>
+        <w:t xml:space="preserve">A retirada da taxa de ocupação visa dar mais flexibilidade para a implantação dos projetos, incentivando formas construtivas mais adequadas à cidade compacta, sustentabilidade e soluções inovadoras, desde que respeitada a permeabilidade, altura e coeficiente estabelecidos para cada ZOT.</w:t>
+      </w:r>
+    </w:p>
+    <w:p>
+      <w:pPr>
+        <w:rPr/>
+      </w:pPr>
+      <w:r>
+        <w:rPr>
+          <w:rtl w:val="0"/>
+        </w:rPr>
+        <w:t xml:space="preserve">Esses parâmetros fazem parte da proposta de revisão da Lei de Uso e Ocupação do Solo de Porto Alegre.</w:t>
+      </w:r>
+    </w:p>
+    <w:p>
+      <w:pPr>
+        <w:rPr/>
+      </w:pPr>
+      <w:r>
+        <w:rPr>
+          <w:rtl w:val="0"/>
+        </w:rPr>
+        <w:t xml:space="preserve">Se precisar de explicação sobre outro parâmetro ou quiser saber os valores de taxa de permeabilidade do seu bairro, me informe o nome do bairro que faço a consulta!</w:t>
+      </w:r>
+    </w:p>
+    <w:p>
+      <w:pPr>
+        <w:rPr/>
+      </w:pPr>
+      <w:r>
+        <w:rPr>
+          <w:rtl w:val="0"/>
+        </w:rPr>
+      </w:r>
+    </w:p>
+    <w:p>
+      <w:pPr>
+        <w:rPr/>
+      </w:pPr>
+      <w:r>
+        <w:rPr>
+          <w:rtl w:val="0"/>
+        </w:rPr>
+      </w:r>
+    </w:p>
+    <w:p>
+      <w:pPr>
+        <w:rPr/>
+      </w:pPr>
+      <w:r>
+        <w:rPr>
+          <w:rtl w:val="0"/>
+        </w:rPr>
+        <w:t xml:space="preserve">🟨 Pergunta:</w:t>
+      </w:r>
+    </w:p>
+    <w:p>
+      <w:pPr>
+        <w:rPr>
+          <w:b w:val="1"/>
+        </w:rPr>
+      </w:pPr>
+      <w:r>
+        <w:rPr>
+          <w:b w:val="1"/>
+          <w:rtl w:val="0"/>
+        </w:rPr>
+        <w:t xml:space="preserve">Qual a diferença entre taxa de ocupação e taxa de permeabilidade?</w:t>
+      </w:r>
+    </w:p>
+    <w:p>
+      <w:pPr>
+        <w:rPr/>
+      </w:pPr>
+      <w:r>
+        <w:rPr>
+          <w:rtl w:val="0"/>
+        </w:rPr>
+        <w:t xml:space="preserve">🟩 Resposta:  A proposta do novo Plano Diretor Urbano Sustentável e a minuta da Lei de Uso e Ocupação do Solo de Porto Alegre (LUOS) incluem um conjunto de diretrizes técnicas específicas e instrumentos normativos integrados voltados para o aprimoramento da capacidade do município em lidar com fenômenos climáticos. Abaixo, descrevo como essa abordagem se reflete no plano:</w:t>
+      </w:r>
+    </w:p>
+    <w:p>
+      <w:pPr>
+        <w:rPr/>
+      </w:pPr>
+      <w:r>
+        <w:rPr>
+          <w:rtl w:val="0"/>
+        </w:rPr>
+      </w:r>
+    </w:p>
+    <w:p>
+      <w:pPr>
+        <w:rPr/>
+      </w:pPr>
+      <w:r>
+        <w:rPr>
+          <w:rtl w:val="0"/>
+        </w:rPr>
+      </w:r>
+    </w:p>
+    <w:p>
+      <w:pPr>
+        <w:rPr/>
+      </w:pPr>
+      <w:r>
+        <w:rPr>
+          <w:rtl w:val="0"/>
+        </w:rPr>
+        <w:t xml:space="preserve">Integração das Mudanças Climáticas no PDUS</w:t>
+      </w:r>
+    </w:p>
+    <w:p>
+      <w:pPr>
+        <w:rPr/>
+      </w:pPr>
+      <w:r>
+        <w:rPr>
+          <w:rtl w:val="0"/>
+        </w:rPr>
+      </w:r>
+    </w:p>
+    <w:p>
+      <w:pPr>
+        <w:rPr/>
+      </w:pPr>
+      <w:r>
+        <w:rPr>
+          <w:rtl w:val="0"/>
+        </w:rPr>
+        <w:t xml:space="preserve">1.Sustentabilidade Ambiental: O PDUS busca promover práticas de construção e urbanização que respeitem e integrem os princípios de sustentabilidade, incluindo a redução das emissões de carbono e o uso eficiente dos recursos naturais.</w:t>
+      </w:r>
+    </w:p>
+    <w:p>
+      <w:pPr>
+        <w:rPr/>
+      </w:pPr>
+      <w:r>
+        <w:rPr>
+          <w:rtl w:val="0"/>
+        </w:rPr>
+      </w:r>
+    </w:p>
+    <w:p>
+      <w:pPr>
+        <w:rPr/>
+      </w:pPr>
+      <w:r>
+        <w:rPr>
+          <w:rtl w:val="0"/>
+        </w:rPr>
+        <w:t xml:space="preserve">2.Certificação em Sustentabilidade: O plano prevê acréscimos nas alturas máximas permitidas para edificações que obtêm certificações em sustentabilidade ambiental. Essa medida incentiva projetos que adotem tecnologias e práticas que minimizem os impactos ambientais.</w:t>
+      </w:r>
+    </w:p>
+    <w:p>
+      <w:pPr>
+        <w:rPr/>
+      </w:pPr>
+      <w:r>
+        <w:rPr>
+          <w:rtl w:val="0"/>
+        </w:rPr>
+      </w:r>
+    </w:p>
+    <w:p>
+      <w:pPr>
+        <w:rPr/>
+      </w:pPr>
+      <w:r>
+        <w:rPr>
+          <w:rtl w:val="0"/>
+        </w:rPr>
+        <w:t xml:space="preserve">3.Zoneamento e Uso do Solo: As diretrizes de zoneamento são projetadas para garantir que as áreas urbanas sejam desenvolvidas de forma a mitigar os riscos associados às mudanças climáticas, como enchentes e ilhas de calor. Isso envolve a definição de áreas de preservação e a ordenação do uso do solo.</w:t>
+      </w:r>
+    </w:p>
+    <w:p>
+      <w:pPr>
+        <w:rPr/>
+      </w:pPr>
+      <w:r>
+        <w:rPr>
+          <w:rtl w:val="0"/>
+        </w:rPr>
+      </w:r>
+    </w:p>
+    <w:p>
+      <w:pPr>
+        <w:rPr/>
+      </w:pPr>
+      <w:r>
+        <w:rPr>
+          <w:rtl w:val="0"/>
+        </w:rPr>
+        <w:t xml:space="preserve">Considerações Finais</w:t>
+      </w:r>
+    </w:p>
+    <w:p>
+      <w:pPr>
+        <w:rPr/>
+      </w:pPr>
+      <w:r>
+        <w:rPr>
+          <w:rtl w:val="0"/>
+        </w:rPr>
+      </w:r>
+    </w:p>
+    <w:p>
+      <w:pPr>
+        <w:rPr/>
+      </w:pPr>
+      <w:r>
+        <w:rPr>
+          <w:rtl w:val="0"/>
+        </w:rPr>
+        <w:t xml:space="preserve">Os parâmetros e diretrizes do PDUS relacionados às mudanças climáticas variam de acordo com as Zonas de Ordenamento Territorial (ZOT) e os bairros. Para obter informações específicas sobre como esses aspectos se aplicam a uma determinada área, recomendo consultar o mapa interativo ou informar o bairro de interesse.</w:t>
+      </w:r>
+    </w:p>
+    <w:p>
+      <w:pPr>
+        <w:rPr/>
+      </w:pPr>
+      <w:r>
+        <w:rPr>
+          <w:rtl w:val="0"/>
+        </w:rPr>
+      </w:r>
+    </w:p>
+    <w:p>
+      <w:pPr>
+        <w:rPr/>
+      </w:pPr>
+      <w:r>
+        <w:rPr>
+          <w:rtl w:val="0"/>
+        </w:rPr>
+      </w:r>
+    </w:p>
+    <w:p>
+      <w:pPr>
+        <w:rPr/>
+      </w:pPr>
+      <w:r>
+        <w:rPr>
+          <w:rtl w:val="0"/>
+        </w:rPr>
+        <w:t xml:space="preserve">🟨 Pergunta:</w:t>
+      </w:r>
+    </w:p>
+    <w:p>
+      <w:pPr>
+        <w:rPr>
+          <w:b w:val="1"/>
+        </w:rPr>
+      </w:pPr>
+      <w:r>
+        <w:rPr>
+          <w:b w:val="1"/>
+          <w:rtl w:val="0"/>
+        </w:rPr>
+        <w:t xml:space="preserve">O plano incentiva construções sustentáveis?</w:t>
+      </w:r>
+    </w:p>
+    <w:p>
+      <w:pPr>
+        <w:rPr/>
+      </w:pPr>
+      <w:r>
+        <w:rPr>
+          <w:rtl w:val="0"/>
+        </w:rPr>
+        <w:t xml:space="preserve">🟩 Resposta:  O Plano Diretor Urbano Sustentável (PDUS) e a Lei de Uso e Ocupação do Solo (LUOS) de Porto Alegre incentiva construções sustentáveis através de várias diretrizes. Uma das principais iniciativas é a concessão de acréscimos nos limites de altura para projetos que obtêm Certificação em Sustentabilidade Ambiental. Isso significa que, ao adotar práticas sustentáveis em seus empreendimentos, os construtores podem ter a oportunidade de construir em maior altura do que o permitido normalmente. Além disso, os empreendimentos são orientados a considerar aspectos ambientais e de sustentabilidade em seus projetos, refletindo uma preocupação com o desenvolvimento sustentável e a qualidade de vida dos cidadãos.</w:t>
+      </w:r>
+    </w:p>
+    <w:p>
+      <w:pPr>
+        <w:rPr/>
+      </w:pPr>
+      <w:r>
+        <w:rPr>
+          <w:rtl w:val="0"/>
+        </w:rPr>
+      </w:r>
+    </w:p>
+    <w:p>
+      <w:pPr>
+        <w:rPr/>
+      </w:pPr>
+      <w:r>
+        <w:rPr>
+          <w:rtl w:val="0"/>
+        </w:rPr>
+        <w:t xml:space="preserve">É importante ressaltar que os parâmetros de construção, como altura máxima, coeficientes de aproveitamento e outros regulamentos, podem variar de acordo com a Zona de Ordenamento Territorial (ZOT) e o bairro específico. Para obter informações detalhadas sobre as regras construtivas em uma área específica, recomendo consultar o mapa interativo do PDUS ou informar o bairro de interesse.</w:t>
+      </w:r>
+    </w:p>
+    <w:p>
+      <w:pPr>
+        <w:rPr/>
+      </w:pPr>
+      <w:r>
+        <w:rPr>
+          <w:rtl w:val="0"/>
+        </w:rPr>
+      </w:r>
+    </w:p>
+    <w:p>
+      <w:pPr>
+        <w:rPr/>
+      </w:pPr>
+      <w:r>
+        <w:rPr>
+          <w:rtl w:val="0"/>
+        </w:rPr>
+      </w:r>
+    </w:p>
+    <w:p>
+      <w:pPr>
+        <w:rPr/>
       </w:pPr>
       <w:r>
         <w:rPr>

</xml_diff>